<commit_message>
Chinh sua thong tin thanh vien
</commit_message>
<xml_diff>
--- a/baocao_seminar.docx
+++ b/baocao_seminar.docx
@@ -11,145 +11,163 @@
           <w:szCs w:val="72"/>
         </w:rPr>
       </w:pPr>
+      <w:r>
+        <w:rPr>
+          <w:rFonts w:ascii="Times New Roman" w:hAnsi="Times New Roman" w:cs="Times New Roman"/>
+          <w:sz w:val="72"/>
+          <w:szCs w:val="72"/>
+        </w:rPr>
+        <w:t>Seminar chuyên đề</w:t>
+      </w:r>
+    </w:p>
+    <w:p>
+      <w:pPr>
+        <w:rPr>
+          <w:rFonts w:ascii="Times New Roman" w:hAnsi="Times New Roman" w:cs="Times New Roman"/>
+        </w:rPr>
+      </w:pPr>
+    </w:p>
+    <w:p>
+      <w:pPr>
+        <w:rPr>
+          <w:rFonts w:ascii="Times New Roman" w:hAnsi="Times New Roman" w:cs="Times New Roman"/>
+        </w:rPr>
+      </w:pPr>
+    </w:p>
+    <w:p>
+      <w:pPr>
+        <w:rPr>
+          <w:rFonts w:ascii="Times New Roman" w:hAnsi="Times New Roman" w:cs="Times New Roman"/>
+        </w:rPr>
+      </w:pPr>
+    </w:p>
+    <w:p>
+      <w:pPr>
+        <w:pStyle w:val="NoSpacing"/>
+        <w:rPr>
+          <w:rFonts w:ascii="Times New Roman" w:hAnsi="Times New Roman" w:cs="Times New Roman"/>
+          <w:sz w:val="24"/>
+          <w:szCs w:val="24"/>
+        </w:rPr>
+      </w:pPr>
+      <w:r>
+        <w:rPr>
+          <w:rFonts w:ascii="Times New Roman" w:hAnsi="Times New Roman" w:cs="Times New Roman"/>
+          <w:sz w:val="24"/>
+          <w:szCs w:val="24"/>
+        </w:rPr>
+        <w:t>GVHD : Lê Ngọc Anh</w:t>
+      </w:r>
+    </w:p>
+    <w:p>
+      <w:pPr>
+        <w:pStyle w:val="NoSpacing"/>
+        <w:rPr>
+          <w:rFonts w:ascii="Times New Roman" w:hAnsi="Times New Roman" w:cs="Times New Roman"/>
+          <w:sz w:val="24"/>
+          <w:szCs w:val="24"/>
+        </w:rPr>
+      </w:pPr>
+    </w:p>
+    <w:p>
+      <w:pPr>
+        <w:pStyle w:val="NoSpacing"/>
+        <w:rPr>
+          <w:rFonts w:ascii="Times New Roman" w:hAnsi="Times New Roman" w:cs="Times New Roman"/>
+          <w:sz w:val="24"/>
+          <w:szCs w:val="24"/>
+        </w:rPr>
+      </w:pPr>
+      <w:r>
+        <w:rPr>
+          <w:rFonts w:ascii="Times New Roman" w:hAnsi="Times New Roman" w:cs="Times New Roman"/>
+          <w:sz w:val="24"/>
+          <w:szCs w:val="24"/>
+        </w:rPr>
+        <w:t>Thành viên:</w:t>
+      </w:r>
+    </w:p>
+    <w:p>
+      <w:pPr>
+        <w:pStyle w:val="NoSpacing"/>
+        <w:rPr>
+          <w:rFonts w:ascii="Times New Roman" w:hAnsi="Times New Roman" w:cs="Times New Roman"/>
+          <w:sz w:val="24"/>
+          <w:szCs w:val="24"/>
+        </w:rPr>
+      </w:pPr>
+      <w:r>
+        <w:rPr>
+          <w:rFonts w:ascii="Times New Roman" w:hAnsi="Times New Roman" w:cs="Times New Roman"/>
+          <w:sz w:val="24"/>
+          <w:szCs w:val="24"/>
+        </w:rPr>
+        <w:t xml:space="preserve">Nguyễn Đức </w:t>
+      </w:r>
+      <w:r>
+        <w:rPr>
+          <w:rFonts w:ascii="Times New Roman" w:hAnsi="Times New Roman" w:cs="Times New Roman"/>
+          <w:sz w:val="24"/>
+          <w:szCs w:val="24"/>
+        </w:rPr>
+        <w:t>Long</w:t>
+      </w:r>
+      <w:r>
+        <w:rPr>
+          <w:rFonts w:ascii="Times New Roman" w:hAnsi="Times New Roman" w:cs="Times New Roman"/>
+          <w:sz w:val="24"/>
+          <w:szCs w:val="24"/>
+        </w:rPr>
+        <w:tab/>
+        <w:t xml:space="preserve"> - 3110410076</w:t>
+      </w:r>
+    </w:p>
+    <w:p>
+      <w:pPr>
+        <w:pStyle w:val="NoSpacing"/>
+        <w:rPr>
+          <w:rFonts w:ascii="Times New Roman" w:hAnsi="Times New Roman" w:cs="Times New Roman"/>
+          <w:sz w:val="24"/>
+          <w:szCs w:val="24"/>
+        </w:rPr>
+      </w:pPr>
+      <w:r>
+        <w:rPr>
+          <w:rFonts w:ascii="Times New Roman" w:hAnsi="Times New Roman" w:cs="Times New Roman"/>
+          <w:sz w:val="24"/>
+          <w:szCs w:val="24"/>
+        </w:rPr>
+        <w:t xml:space="preserve">Nguyễn Thanh Tùng </w:t>
+      </w:r>
+      <w:r>
+        <w:rPr>
+          <w:rFonts w:ascii="Times New Roman" w:hAnsi="Times New Roman" w:cs="Times New Roman"/>
+          <w:sz w:val="24"/>
+          <w:szCs w:val="24"/>
+        </w:rPr>
+        <w:tab/>
+        <w:t xml:space="preserve"> - 3110410173</w:t>
+      </w:r>
+    </w:p>
+    <w:p>
+      <w:pPr>
+        <w:pStyle w:val="NoSpacing"/>
+        <w:rPr>
+          <w:rFonts w:ascii="Times New Roman" w:hAnsi="Times New Roman" w:cs="Times New Roman"/>
+          <w:sz w:val="24"/>
+          <w:szCs w:val="24"/>
+        </w:rPr>
+      </w:pPr>
+      <w:r>
+        <w:rPr>
+          <w:rFonts w:ascii="Times New Roman" w:hAnsi="Times New Roman" w:cs="Times New Roman"/>
+          <w:sz w:val="24"/>
+          <w:szCs w:val="24"/>
+        </w:rPr>
+        <w:t>Đặng Thế Long            - 3110410071</w:t>
+      </w:r>
       <w:bookmarkStart w:id="0" w:name="_GoBack"/>
       <w:bookmarkEnd w:id="0"/>
-      <w:r>
-        <w:rPr>
-          <w:rFonts w:ascii="Times New Roman" w:hAnsi="Times New Roman" w:cs="Times New Roman"/>
-          <w:sz w:val="72"/>
-          <w:szCs w:val="72"/>
-        </w:rPr>
-        <w:t>Seminar chuyên đề</w:t>
-      </w:r>
-    </w:p>
-    <w:p>
-      <w:pPr>
-        <w:rPr>
-          <w:rFonts w:ascii="Times New Roman" w:hAnsi="Times New Roman" w:cs="Times New Roman"/>
-        </w:rPr>
-      </w:pPr>
-    </w:p>
-    <w:p>
-      <w:pPr>
-        <w:rPr>
-          <w:rFonts w:ascii="Times New Roman" w:hAnsi="Times New Roman" w:cs="Times New Roman"/>
-        </w:rPr>
-      </w:pPr>
-    </w:p>
-    <w:p>
-      <w:pPr>
-        <w:rPr>
-          <w:rFonts w:ascii="Times New Roman" w:hAnsi="Times New Roman" w:cs="Times New Roman"/>
-        </w:rPr>
-      </w:pPr>
-    </w:p>
-    <w:p>
-      <w:pPr>
-        <w:pStyle w:val="NoSpacing"/>
-        <w:rPr>
-          <w:rFonts w:ascii="Times New Roman" w:hAnsi="Times New Roman" w:cs="Times New Roman"/>
-          <w:sz w:val="24"/>
-          <w:szCs w:val="24"/>
-        </w:rPr>
-      </w:pPr>
-      <w:r>
-        <w:rPr>
-          <w:rFonts w:ascii="Times New Roman" w:hAnsi="Times New Roman" w:cs="Times New Roman"/>
-          <w:sz w:val="24"/>
-          <w:szCs w:val="24"/>
-        </w:rPr>
-        <w:t>GVHD : Lê Ngọc Anh</w:t>
-      </w:r>
-    </w:p>
-    <w:p>
-      <w:pPr>
-        <w:pStyle w:val="NoSpacing"/>
-        <w:rPr>
-          <w:rFonts w:ascii="Times New Roman" w:hAnsi="Times New Roman" w:cs="Times New Roman"/>
-          <w:sz w:val="24"/>
-          <w:szCs w:val="24"/>
-        </w:rPr>
-      </w:pPr>
-    </w:p>
-    <w:p>
-      <w:pPr>
-        <w:pStyle w:val="NoSpacing"/>
-        <w:rPr>
-          <w:rFonts w:ascii="Times New Roman" w:hAnsi="Times New Roman" w:cs="Times New Roman"/>
-          <w:sz w:val="24"/>
-          <w:szCs w:val="24"/>
-        </w:rPr>
-      </w:pPr>
-      <w:r>
-        <w:rPr>
-          <w:rFonts w:ascii="Times New Roman" w:hAnsi="Times New Roman" w:cs="Times New Roman"/>
-          <w:sz w:val="24"/>
-          <w:szCs w:val="24"/>
-        </w:rPr>
-        <w:t>Thành viên:</w:t>
-      </w:r>
-    </w:p>
-    <w:p>
-      <w:pPr>
-        <w:pStyle w:val="NoSpacing"/>
-        <w:rPr>
-          <w:rFonts w:ascii="Times New Roman" w:hAnsi="Times New Roman" w:cs="Times New Roman"/>
-          <w:sz w:val="24"/>
-          <w:szCs w:val="24"/>
-        </w:rPr>
-      </w:pPr>
-      <w:r>
-        <w:rPr>
-          <w:rFonts w:ascii="Times New Roman" w:hAnsi="Times New Roman" w:cs="Times New Roman"/>
-          <w:sz w:val="24"/>
-          <w:szCs w:val="24"/>
-        </w:rPr>
-        <w:t xml:space="preserve">Nguyễn Đức </w:t>
-      </w:r>
-      <w:r>
-        <w:rPr>
-          <w:rFonts w:ascii="Times New Roman" w:hAnsi="Times New Roman" w:cs="Times New Roman"/>
-          <w:sz w:val="24"/>
-          <w:szCs w:val="24"/>
-        </w:rPr>
-        <w:t>Long</w:t>
-      </w:r>
-      <w:r>
-        <w:rPr>
-          <w:rFonts w:ascii="Times New Roman" w:hAnsi="Times New Roman" w:cs="Times New Roman"/>
-          <w:sz w:val="24"/>
-          <w:szCs w:val="24"/>
-        </w:rPr>
-        <w:tab/>
-        <w:t xml:space="preserve"> - 3110410076</w:t>
-      </w:r>
-    </w:p>
-    <w:p>
-      <w:pPr>
-        <w:pStyle w:val="NoSpacing"/>
-        <w:rPr>
-          <w:rFonts w:ascii="Times New Roman" w:hAnsi="Times New Roman" w:cs="Times New Roman"/>
-          <w:sz w:val="24"/>
-          <w:szCs w:val="24"/>
-        </w:rPr>
-      </w:pPr>
-      <w:r>
-        <w:rPr>
-          <w:rFonts w:ascii="Times New Roman" w:hAnsi="Times New Roman" w:cs="Times New Roman"/>
-          <w:sz w:val="24"/>
-          <w:szCs w:val="24"/>
-        </w:rPr>
-        <w:t xml:space="preserve">Nguyễn Thanh Tùng </w:t>
-      </w:r>
-      <w:r>
-        <w:rPr>
-          <w:rFonts w:ascii="Times New Roman" w:hAnsi="Times New Roman" w:cs="Times New Roman"/>
-          <w:sz w:val="24"/>
-          <w:szCs w:val="24"/>
-        </w:rPr>
-        <w:tab/>
-        <w:t xml:space="preserve"> - 3110410173</w:t>
-      </w:r>
     </w:p>
     <w:p>
       <w:pPr>
@@ -6555,7 +6573,7 @@
                               <w:sz w:val="26"/>
                               <w:szCs w:val="26"/>
                             </w:rPr>
-                            <w:t>7</w:t>
+                            <w:t>1</w:t>
                           </w:r>
                           <w:r>
                             <w:rPr>
@@ -6636,7 +6654,7 @@
                         <w:sz w:val="26"/>
                         <w:szCs w:val="26"/>
                       </w:rPr>
-                      <w:t>7</w:t>
+                      <w:t>1</w:t>
                     </w:r>
                     <w:r>
                       <w:rPr>
@@ -9219,7 +9237,7 @@
 </file>
 
 <file path=customXml/itemProps1.xml><?xml version="1.0" encoding="utf-8"?>
-<ds:datastoreItem xmlns:ds="http://schemas.openxmlformats.org/officeDocument/2006/customXml" ds:itemID="{6682E625-30D8-4032-AD6F-8EB6B0ED5201}">
+<ds:datastoreItem xmlns:ds="http://schemas.openxmlformats.org/officeDocument/2006/customXml" ds:itemID="{731E6D35-E666-48C5-931E-EC87B6DE09BF}">
   <ds:schemaRefs>
     <ds:schemaRef ds:uri="http://schemas.openxmlformats.org/officeDocument/2006/bibliography"/>
   </ds:schemaRefs>

</xml_diff>